<commit_message>
Created a class file with all the classes
</commit_message>
<xml_diff>
--- a/Resources/Brainstorming Application Eco.docx
+++ b/Resources/Brainstorming Application Eco.docx
@@ -68,75 +68,107 @@
         <w:rPr>
           <w:sz w:val="24"/>
           <w:szCs w:val="24"/>
-        </w:rPr>
-      </w:pPr>
-      <w:r>
-        <w:rPr>
-          <w:sz w:val="24"/>
-          <w:szCs w:val="24"/>
-        </w:rPr>
-        <w:t xml:space="preserve">Programmation orientée objet: </w:t>
-      </w:r>
-    </w:p>
-    <w:p>
-      <w:pPr>
-        <w:pStyle w:val="ListParagraph"/>
-        <w:numPr>
-          <w:ilvl w:val="1"/>
-          <w:numId w:val="2"/>
-        </w:numPr>
-        <w:rPr>
-          <w:sz w:val="24"/>
-          <w:szCs w:val="24"/>
-        </w:rPr>
-      </w:pPr>
-      <w:r>
-        <w:rPr>
-          <w:sz w:val="24"/>
-          <w:szCs w:val="24"/>
-        </w:rPr>
-        <w:t>Classe personne</w:t>
-      </w:r>
-    </w:p>
-    <w:p>
-      <w:pPr>
-        <w:pStyle w:val="ListParagraph"/>
-        <w:numPr>
-          <w:ilvl w:val="1"/>
-          <w:numId w:val="2"/>
-        </w:numPr>
-        <w:rPr>
-          <w:sz w:val="24"/>
-          <w:szCs w:val="24"/>
-        </w:rPr>
-      </w:pPr>
-      <w:r>
-        <w:rPr>
-          <w:sz w:val="24"/>
-          <w:szCs w:val="24"/>
-        </w:rPr>
-        <w:t>Classe objet nourriture</w:t>
-      </w:r>
-    </w:p>
-    <w:p>
-      <w:pPr>
-        <w:pStyle w:val="ListParagraph"/>
-        <w:numPr>
-          <w:ilvl w:val="1"/>
-          <w:numId w:val="2"/>
-        </w:numPr>
-        <w:rPr>
-          <w:sz w:val="24"/>
-          <w:szCs w:val="24"/>
-        </w:rPr>
-      </w:pPr>
-      <w:r>
-        <w:rPr>
-          <w:sz w:val="24"/>
-          <w:szCs w:val="24"/>
-        </w:rPr>
-        <w:t>Classe objet nettoyage, etc.</w:t>
-      </w:r>
+          <w:lang w:val="en-US"/>
+        </w:rPr>
+      </w:pPr>
+      <w:r>
+        <w:rPr>
+          <w:sz w:val="24"/>
+          <w:szCs w:val="24"/>
+          <w:lang w:val="en-US"/>
+        </w:rPr>
+        <w:t xml:space="preserve">Faire des </w:t>
+      </w:r>
+      <w:proofErr w:type="spellStart"/>
+      <w:r>
+        <w:rPr>
+          <w:sz w:val="24"/>
+          <w:szCs w:val="24"/>
+          <w:lang w:val="en-US"/>
+        </w:rPr>
+        <w:t>échanges</w:t>
+      </w:r>
+      <w:proofErr w:type="spellEnd"/>
+      <w:r>
+        <w:rPr>
+          <w:sz w:val="24"/>
+          <w:szCs w:val="24"/>
+          <w:lang w:val="en-US"/>
+        </w:rPr>
+        <w:t xml:space="preserve"> </w:t>
+      </w:r>
+      <w:proofErr w:type="spellStart"/>
+      <w:r>
+        <w:rPr>
+          <w:sz w:val="24"/>
+          <w:szCs w:val="24"/>
+          <w:lang w:val="en-US"/>
+        </w:rPr>
+        <w:t>basiques</w:t>
+      </w:r>
+      <w:proofErr w:type="spellEnd"/>
+      <w:r>
+        <w:rPr>
+          <w:sz w:val="24"/>
+          <w:szCs w:val="24"/>
+          <w:lang w:val="en-US"/>
+        </w:rPr>
+        <w:t xml:space="preserve">, </w:t>
+      </w:r>
+      <w:proofErr w:type="spellStart"/>
+      <w:r>
+        <w:rPr>
+          <w:sz w:val="24"/>
+          <w:szCs w:val="24"/>
+          <w:lang w:val="en-US"/>
+        </w:rPr>
+        <w:t>créer</w:t>
+      </w:r>
+      <w:proofErr w:type="spellEnd"/>
+      <w:r>
+        <w:rPr>
+          <w:sz w:val="24"/>
+          <w:szCs w:val="24"/>
+          <w:lang w:val="en-US"/>
+        </w:rPr>
+        <w:t xml:space="preserve"> la </w:t>
+      </w:r>
+      <w:proofErr w:type="spellStart"/>
+      <w:r>
+        <w:rPr>
+          <w:sz w:val="24"/>
+          <w:szCs w:val="24"/>
+          <w:lang w:val="en-US"/>
+        </w:rPr>
+        <w:t>monnaie</w:t>
+      </w:r>
+      <w:proofErr w:type="spellEnd"/>
+      <w:r>
+        <w:rPr>
+          <w:sz w:val="24"/>
+          <w:szCs w:val="24"/>
+          <w:lang w:val="en-US"/>
+        </w:rPr>
+        <w:t xml:space="preserve"> locale</w:t>
+      </w:r>
+      <w:r>
+        <w:rPr>
+          <w:sz w:val="24"/>
+          <w:szCs w:val="24"/>
+          <w:lang w:val="en-US"/>
+        </w:rPr>
+        <w:t xml:space="preserve"> et la </w:t>
+      </w:r>
+      <w:proofErr w:type="spellStart"/>
+      <w:r>
+        <w:rPr>
+          <w:sz w:val="24"/>
+          <w:szCs w:val="24"/>
+          <w:lang w:val="en-US"/>
+        </w:rPr>
+        <w:t>définir</w:t>
+      </w:r>
+      <w:proofErr w:type="spellEnd"/>
     </w:p>
     <w:p>
       <w:pPr>
@@ -148,14 +180,44 @@
         <w:rPr>
           <w:sz w:val="24"/>
           <w:szCs w:val="24"/>
-        </w:rPr>
-      </w:pPr>
-      <w:r>
-        <w:rPr>
-          <w:sz w:val="24"/>
-          <w:szCs w:val="24"/>
-        </w:rPr>
-        <w:t>Commencer par un système d’échange simple dans la console</w:t>
+          <w:lang w:val="en-US"/>
+        </w:rPr>
+      </w:pPr>
+      <w:proofErr w:type="spellStart"/>
+      <w:r>
+        <w:rPr>
+          <w:sz w:val="24"/>
+          <w:szCs w:val="24"/>
+          <w:lang w:val="en-US"/>
+        </w:rPr>
+        <w:t>Créer</w:t>
+      </w:r>
+      <w:proofErr w:type="spellEnd"/>
+      <w:r>
+        <w:rPr>
+          <w:sz w:val="24"/>
+          <w:szCs w:val="24"/>
+          <w:lang w:val="en-US"/>
+        </w:rPr>
+        <w:t xml:space="preserve"> logo </w:t>
+      </w:r>
+      <w:proofErr w:type="spellStart"/>
+      <w:r>
+        <w:rPr>
+          <w:sz w:val="24"/>
+          <w:szCs w:val="24"/>
+          <w:lang w:val="en-US"/>
+        </w:rPr>
+        <w:t>monnaie</w:t>
+      </w:r>
+      <w:proofErr w:type="spellEnd"/>
+      <w:r>
+        <w:rPr>
+          <w:sz w:val="24"/>
+          <w:szCs w:val="24"/>
+          <w:lang w:val="en-US"/>
+        </w:rPr>
+        <w:t xml:space="preserve"> locale: Lola</w:t>
       </w:r>
     </w:p>
     <w:p>
@@ -171,21 +233,23 @@
           <w:lang w:val="en-US"/>
         </w:rPr>
       </w:pPr>
-      <w:r>
-        <w:rPr>
-          <w:sz w:val="24"/>
-          <w:szCs w:val="24"/>
-          <w:lang w:val="en-US"/>
-        </w:rPr>
-        <w:t>Faire des échanges basiques, créer la monnaie locale</w:t>
-      </w:r>
-      <w:r>
-        <w:rPr>
-          <w:sz w:val="24"/>
-          <w:szCs w:val="24"/>
-          <w:lang w:val="en-US"/>
-        </w:rPr>
-        <w:t xml:space="preserve"> et la définir</w:t>
+      <w:proofErr w:type="spellStart"/>
+      <w:r>
+        <w:rPr>
+          <w:sz w:val="24"/>
+          <w:szCs w:val="24"/>
+          <w:lang w:val="en-US"/>
+        </w:rPr>
+        <w:t>Utilisateurs</w:t>
+      </w:r>
+      <w:proofErr w:type="spellEnd"/>
+      <w:r>
+        <w:rPr>
+          <w:sz w:val="24"/>
+          <w:szCs w:val="24"/>
+          <w:lang w:val="en-US"/>
+        </w:rPr>
+        <w:t xml:space="preserve"> avec age, nom, …</w:t>
       </w:r>
     </w:p>
     <w:p>
@@ -201,13 +265,59 @@
           <w:lang w:val="en-US"/>
         </w:rPr>
       </w:pPr>
-      <w:r>
-        <w:rPr>
-          <w:sz w:val="24"/>
-          <w:szCs w:val="24"/>
-          <w:lang w:val="en-US"/>
-        </w:rPr>
-        <w:t>Créer logo monnaie locale: Lola</w:t>
+      <w:proofErr w:type="spellStart"/>
+      <w:r>
+        <w:rPr>
+          <w:sz w:val="24"/>
+          <w:szCs w:val="24"/>
+          <w:lang w:val="en-US"/>
+        </w:rPr>
+        <w:t>Produit</w:t>
+      </w:r>
+      <w:proofErr w:type="spellEnd"/>
+      <w:r>
+        <w:rPr>
+          <w:sz w:val="24"/>
+          <w:szCs w:val="24"/>
+          <w:lang w:val="en-US"/>
+        </w:rPr>
+        <w:t xml:space="preserve"> avec </w:t>
+      </w:r>
+      <w:proofErr w:type="spellStart"/>
+      <w:r>
+        <w:rPr>
+          <w:sz w:val="24"/>
+          <w:szCs w:val="24"/>
+          <w:lang w:val="en-US"/>
+        </w:rPr>
+        <w:t>liste</w:t>
+      </w:r>
+      <w:proofErr w:type="spellEnd"/>
+      <w:r>
+        <w:rPr>
+          <w:sz w:val="24"/>
+          <w:szCs w:val="24"/>
+          <w:lang w:val="en-US"/>
+        </w:rPr>
+        <w:t xml:space="preserve"> </w:t>
+      </w:r>
+      <w:proofErr w:type="spellStart"/>
+      <w:r>
+        <w:rPr>
+          <w:sz w:val="24"/>
+          <w:szCs w:val="24"/>
+          <w:lang w:val="en-US"/>
+        </w:rPr>
+        <w:t>d’ingrédients</w:t>
+      </w:r>
+      <w:proofErr w:type="spellEnd"/>
+      <w:r>
+        <w:rPr>
+          <w:sz w:val="24"/>
+          <w:szCs w:val="24"/>
+          <w:lang w:val="en-US"/>
+        </w:rPr>
+        <w:t>, …</w:t>
       </w:r>
     </w:p>
     <w:p>
@@ -223,13 +333,95 @@
           <w:lang w:val="en-US"/>
         </w:rPr>
       </w:pPr>
-      <w:r>
-        <w:rPr>
-          <w:sz w:val="24"/>
-          <w:szCs w:val="24"/>
-          <w:lang w:val="en-US"/>
-        </w:rPr>
-        <w:t>Plus tard: interface graphique</w:t>
+      <w:proofErr w:type="spellStart"/>
+      <w:r>
+        <w:rPr>
+          <w:sz w:val="24"/>
+          <w:szCs w:val="24"/>
+          <w:lang w:val="en-US"/>
+        </w:rPr>
+        <w:t>Système</w:t>
+      </w:r>
+      <w:proofErr w:type="spellEnd"/>
+      <w:r>
+        <w:rPr>
+          <w:sz w:val="24"/>
+          <w:szCs w:val="24"/>
+          <w:lang w:val="en-US"/>
+        </w:rPr>
+        <w:t xml:space="preserve"> de </w:t>
+      </w:r>
+      <w:proofErr w:type="spellStart"/>
+      <w:r>
+        <w:rPr>
+          <w:sz w:val="24"/>
+          <w:szCs w:val="24"/>
+          <w:lang w:val="en-US"/>
+        </w:rPr>
+        <w:t>bonnes</w:t>
+      </w:r>
+      <w:proofErr w:type="spellEnd"/>
+      <w:r>
+        <w:rPr>
+          <w:sz w:val="24"/>
+          <w:szCs w:val="24"/>
+          <w:lang w:val="en-US"/>
+        </w:rPr>
+        <w:t xml:space="preserve"> actions avec prevue, qui </w:t>
+      </w:r>
+      <w:proofErr w:type="spellStart"/>
+      <w:r>
+        <w:rPr>
+          <w:sz w:val="24"/>
+          <w:szCs w:val="24"/>
+          <w:lang w:val="en-US"/>
+        </w:rPr>
+        <w:t>rapporte</w:t>
+      </w:r>
+      <w:proofErr w:type="spellEnd"/>
+      <w:r>
+        <w:rPr>
+          <w:sz w:val="24"/>
+          <w:szCs w:val="24"/>
+          <w:lang w:val="en-US"/>
+        </w:rPr>
+        <w:t xml:space="preserve"> de la </w:t>
+      </w:r>
+      <w:proofErr w:type="spellStart"/>
+      <w:r>
+        <w:rPr>
+          <w:sz w:val="24"/>
+          <w:szCs w:val="24"/>
+          <w:lang w:val="en-US"/>
+        </w:rPr>
+        <w:t>monnaie</w:t>
+      </w:r>
+      <w:proofErr w:type="spellEnd"/>
+      <w:r>
+        <w:rPr>
+          <w:sz w:val="24"/>
+          <w:szCs w:val="24"/>
+          <w:lang w:val="en-US"/>
+        </w:rPr>
+        <w:t xml:space="preserve">: </w:t>
+      </w:r>
+      <w:proofErr w:type="spellStart"/>
+      <w:r>
+        <w:rPr>
+          <w:sz w:val="24"/>
+          <w:szCs w:val="24"/>
+          <w:lang w:val="en-US"/>
+        </w:rPr>
+        <w:t>quelles</w:t>
+      </w:r>
+      <w:proofErr w:type="spellEnd"/>
+      <w:r>
+        <w:rPr>
+          <w:sz w:val="24"/>
+          <w:szCs w:val="24"/>
+          <w:lang w:val="en-US"/>
+        </w:rPr>
+        <w:t xml:space="preserve"> actions?</w:t>
       </w:r>
     </w:p>
     <w:p>
@@ -245,14 +437,124 @@
           <w:lang w:val="en-US"/>
         </w:rPr>
       </w:pPr>
-      <w:r>
-        <w:rPr>
-          <w:sz w:val="24"/>
-          <w:szCs w:val="24"/>
-          <w:lang w:val="en-US"/>
-        </w:rPr>
-        <w:t>Utilisateurs avec age, nom, …</w:t>
-      </w:r>
+      <w:proofErr w:type="spellStart"/>
+      <w:r>
+        <w:rPr>
+          <w:sz w:val="24"/>
+          <w:szCs w:val="24"/>
+          <w:lang w:val="en-US"/>
+        </w:rPr>
+        <w:t>Créer</w:t>
+      </w:r>
+      <w:proofErr w:type="spellEnd"/>
+      <w:r>
+        <w:rPr>
+          <w:sz w:val="24"/>
+          <w:szCs w:val="24"/>
+          <w:lang w:val="en-US"/>
+        </w:rPr>
+        <w:t xml:space="preserve"> template pour </w:t>
+      </w:r>
+      <w:proofErr w:type="spellStart"/>
+      <w:r>
+        <w:rPr>
+          <w:sz w:val="24"/>
+          <w:szCs w:val="24"/>
+          <w:lang w:val="en-US"/>
+        </w:rPr>
+        <w:t>recette</w:t>
+      </w:r>
+      <w:proofErr w:type="spellEnd"/>
+      <w:r>
+        <w:rPr>
+          <w:sz w:val="24"/>
+          <w:szCs w:val="24"/>
+          <w:lang w:val="en-US"/>
+        </w:rPr>
+        <w:t xml:space="preserve"> (.txt, Excel?) et chopper les </w:t>
+      </w:r>
+      <w:proofErr w:type="spellStart"/>
+      <w:r>
+        <w:rPr>
+          <w:sz w:val="24"/>
+          <w:szCs w:val="24"/>
+          <w:lang w:val="en-US"/>
+        </w:rPr>
+        <w:t>infos</w:t>
+      </w:r>
+      <w:proofErr w:type="spellEnd"/>
+      <w:r>
+        <w:rPr>
+          <w:sz w:val="24"/>
+          <w:szCs w:val="24"/>
+          <w:lang w:val="en-US"/>
+        </w:rPr>
+        <w:t xml:space="preserve"> </w:t>
+      </w:r>
+      <w:proofErr w:type="spellStart"/>
+      <w:r>
+        <w:rPr>
+          <w:sz w:val="24"/>
+          <w:szCs w:val="24"/>
+          <w:lang w:val="en-US"/>
+        </w:rPr>
+        <w:t>nécessaires</w:t>
+      </w:r>
+      <w:proofErr w:type="spellEnd"/>
+      <w:r>
+        <w:rPr>
+          <w:sz w:val="24"/>
+          <w:szCs w:val="24"/>
+          <w:lang w:val="en-US"/>
+        </w:rPr>
+        <w:t xml:space="preserve"> pour les </w:t>
+      </w:r>
+      <w:proofErr w:type="spellStart"/>
+      <w:r>
+        <w:rPr>
+          <w:sz w:val="24"/>
+          <w:szCs w:val="24"/>
+          <w:lang w:val="en-US"/>
+        </w:rPr>
+        <w:t>mettre</w:t>
+      </w:r>
+      <w:proofErr w:type="spellEnd"/>
+      <w:r>
+        <w:rPr>
+          <w:sz w:val="24"/>
+          <w:szCs w:val="24"/>
+          <w:lang w:val="en-US"/>
+        </w:rPr>
+        <w:t xml:space="preserve"> </w:t>
+      </w:r>
+      <w:proofErr w:type="spellStart"/>
+      <w:r>
+        <w:rPr>
+          <w:sz w:val="24"/>
+          <w:szCs w:val="24"/>
+          <w:lang w:val="en-US"/>
+        </w:rPr>
+        <w:t>dans</w:t>
+      </w:r>
+      <w:proofErr w:type="spellEnd"/>
+      <w:r>
+        <w:rPr>
+          <w:sz w:val="24"/>
+          <w:szCs w:val="24"/>
+          <w:lang w:val="en-US"/>
+        </w:rPr>
+        <w:t xml:space="preserve"> le </w:t>
+      </w:r>
+      <w:proofErr w:type="spellStart"/>
+      <w:r>
+        <w:rPr>
+          <w:sz w:val="24"/>
+          <w:szCs w:val="24"/>
+          <w:lang w:val="en-US"/>
+        </w:rPr>
+        <w:t>programme</w:t>
+      </w:r>
+      <w:proofErr w:type="spellEnd"/>
     </w:p>
     <w:p>
       <w:pPr>
@@ -273,8 +575,90 @@
           <w:szCs w:val="24"/>
           <w:lang w:val="en-US"/>
         </w:rPr>
-        <w:t>Produit avec liste d’ingrédients, …</w:t>
-      </w:r>
+        <w:t xml:space="preserve">Plus </w:t>
+      </w:r>
+      <w:proofErr w:type="spellStart"/>
+      <w:r>
+        <w:rPr>
+          <w:sz w:val="24"/>
+          <w:szCs w:val="24"/>
+          <w:lang w:val="en-US"/>
+        </w:rPr>
+        <w:t>tard</w:t>
+      </w:r>
+      <w:proofErr w:type="spellEnd"/>
+      <w:r>
+        <w:rPr>
+          <w:sz w:val="24"/>
+          <w:szCs w:val="24"/>
+          <w:lang w:val="en-US"/>
+        </w:rPr>
+        <w:t xml:space="preserve">: </w:t>
+      </w:r>
+      <w:proofErr w:type="spellStart"/>
+      <w:r>
+        <w:rPr>
+          <w:sz w:val="24"/>
+          <w:szCs w:val="24"/>
+          <w:lang w:val="en-US"/>
+        </w:rPr>
+        <w:t>créer</w:t>
+      </w:r>
+      <w:proofErr w:type="spellEnd"/>
+      <w:r>
+        <w:rPr>
+          <w:sz w:val="24"/>
+          <w:szCs w:val="24"/>
+          <w:lang w:val="en-US"/>
+        </w:rPr>
+        <w:t xml:space="preserve"> un login et un </w:t>
+      </w:r>
+      <w:proofErr w:type="spellStart"/>
+      <w:r>
+        <w:rPr>
+          <w:sz w:val="24"/>
+          <w:szCs w:val="24"/>
+          <w:lang w:val="en-US"/>
+        </w:rPr>
+        <w:t>mdp</w:t>
+      </w:r>
+      <w:proofErr w:type="spellEnd"/>
+      <w:r>
+        <w:rPr>
+          <w:sz w:val="24"/>
+          <w:szCs w:val="24"/>
+          <w:lang w:val="en-US"/>
+        </w:rPr>
+        <w:t xml:space="preserve"> pour </w:t>
+      </w:r>
+      <w:proofErr w:type="spellStart"/>
+      <w:r>
+        <w:rPr>
+          <w:sz w:val="24"/>
+          <w:szCs w:val="24"/>
+          <w:lang w:val="en-US"/>
+        </w:rPr>
+        <w:t>chaque</w:t>
+      </w:r>
+      <w:proofErr w:type="spellEnd"/>
+      <w:r>
+        <w:rPr>
+          <w:sz w:val="24"/>
+          <w:szCs w:val="24"/>
+          <w:lang w:val="en-US"/>
+        </w:rPr>
+        <w:t xml:space="preserve"> </w:t>
+      </w:r>
+      <w:proofErr w:type="spellStart"/>
+      <w:r>
+        <w:rPr>
+          <w:sz w:val="24"/>
+          <w:szCs w:val="24"/>
+          <w:lang w:val="en-US"/>
+        </w:rPr>
+        <w:t>personne</w:t>
+      </w:r>
+      <w:proofErr w:type="spellEnd"/>
     </w:p>
     <w:p>
       <w:pPr>
@@ -289,14 +673,70 @@
           <w:lang w:val="en-US"/>
         </w:rPr>
       </w:pPr>
-      <w:r>
-        <w:rPr>
-          <w:sz w:val="24"/>
-          <w:szCs w:val="24"/>
-          <w:lang w:val="en-US"/>
-        </w:rPr>
-        <w:t>Système de bonnes actions avec prevue, qui rapporte de la monnaie: quelles actions?</w:t>
-      </w:r>
+      <w:proofErr w:type="spellStart"/>
+      <w:r>
+        <w:rPr>
+          <w:sz w:val="24"/>
+          <w:szCs w:val="24"/>
+          <w:lang w:val="en-US"/>
+        </w:rPr>
+        <w:t>Créer</w:t>
+      </w:r>
+      <w:proofErr w:type="spellEnd"/>
+      <w:r>
+        <w:rPr>
+          <w:sz w:val="24"/>
+          <w:szCs w:val="24"/>
+          <w:lang w:val="en-US"/>
+        </w:rPr>
+        <w:t xml:space="preserve"> un </w:t>
+      </w:r>
+      <w:proofErr w:type="spellStart"/>
+      <w:r>
+        <w:rPr>
+          <w:sz w:val="24"/>
+          <w:szCs w:val="24"/>
+          <w:lang w:val="en-US"/>
+        </w:rPr>
+        <w:t>portefeuille</w:t>
+      </w:r>
+      <w:proofErr w:type="spellEnd"/>
+      <w:r>
+        <w:rPr>
+          <w:sz w:val="24"/>
+          <w:szCs w:val="24"/>
+          <w:lang w:val="en-US"/>
+        </w:rPr>
+        <w:t xml:space="preserve"> pour </w:t>
+      </w:r>
+      <w:proofErr w:type="spellStart"/>
+      <w:r>
+        <w:rPr>
+          <w:sz w:val="24"/>
+          <w:szCs w:val="24"/>
+          <w:lang w:val="en-US"/>
+        </w:rPr>
+        <w:t>chaque</w:t>
+      </w:r>
+      <w:proofErr w:type="spellEnd"/>
+      <w:r>
+        <w:rPr>
+          <w:sz w:val="24"/>
+          <w:szCs w:val="24"/>
+          <w:lang w:val="en-US"/>
+        </w:rPr>
+        <w:t xml:space="preserve"> </w:t>
+      </w:r>
+      <w:proofErr w:type="spellStart"/>
+      <w:r>
+        <w:rPr>
+          <w:sz w:val="24"/>
+          <w:szCs w:val="24"/>
+          <w:lang w:val="en-US"/>
+        </w:rPr>
+        <w:t>personne</w:t>
+      </w:r>
+      <w:proofErr w:type="spellEnd"/>
     </w:p>
     <w:p>
       <w:pPr>
@@ -311,13 +751,511 @@
           <w:lang w:val="en-US"/>
         </w:rPr>
       </w:pPr>
-      <w:r>
-        <w:rPr>
-          <w:sz w:val="24"/>
-          <w:szCs w:val="24"/>
-          <w:lang w:val="en-US"/>
-        </w:rPr>
-        <w:t>Action qui permettrait de montrer le statut de chaque personne</w:t>
+      <w:proofErr w:type="spellStart"/>
+      <w:r>
+        <w:rPr>
+          <w:sz w:val="24"/>
+          <w:szCs w:val="24"/>
+          <w:lang w:val="en-US"/>
+        </w:rPr>
+        <w:t>Système</w:t>
+      </w:r>
+      <w:proofErr w:type="spellEnd"/>
+      <w:r>
+        <w:rPr>
+          <w:sz w:val="24"/>
+          <w:szCs w:val="24"/>
+          <w:lang w:val="en-US"/>
+        </w:rPr>
+        <w:t xml:space="preserve"> simple </w:t>
+      </w:r>
+      <w:proofErr w:type="spellStart"/>
+      <w:r>
+        <w:rPr>
+          <w:sz w:val="24"/>
+          <w:szCs w:val="24"/>
+          <w:lang w:val="en-US"/>
+        </w:rPr>
+        <w:t>d’échange</w:t>
+      </w:r>
+      <w:proofErr w:type="spellEnd"/>
+      <w:r>
+        <w:rPr>
+          <w:sz w:val="24"/>
+          <w:szCs w:val="24"/>
+          <w:lang w:val="en-US"/>
+        </w:rPr>
+        <w:t xml:space="preserve">: Je </w:t>
+      </w:r>
+      <w:proofErr w:type="spellStart"/>
+      <w:r>
+        <w:rPr>
+          <w:sz w:val="24"/>
+          <w:szCs w:val="24"/>
+          <w:lang w:val="en-US"/>
+        </w:rPr>
+        <w:t>peux</w:t>
+      </w:r>
+      <w:proofErr w:type="spellEnd"/>
+      <w:r>
+        <w:rPr>
+          <w:sz w:val="24"/>
+          <w:szCs w:val="24"/>
+          <w:lang w:val="en-US"/>
+        </w:rPr>
+        <w:t xml:space="preserve"> </w:t>
+      </w:r>
+      <w:proofErr w:type="spellStart"/>
+      <w:r>
+        <w:rPr>
+          <w:sz w:val="24"/>
+          <w:szCs w:val="24"/>
+          <w:lang w:val="en-US"/>
+        </w:rPr>
+        <w:t>être</w:t>
+      </w:r>
+      <w:proofErr w:type="spellEnd"/>
+      <w:r>
+        <w:rPr>
+          <w:sz w:val="24"/>
+          <w:szCs w:val="24"/>
+          <w:lang w:val="en-US"/>
+        </w:rPr>
+        <w:t xml:space="preserve"> en </w:t>
+      </w:r>
+      <w:proofErr w:type="spellStart"/>
+      <w:r>
+        <w:rPr>
+          <w:sz w:val="24"/>
+          <w:szCs w:val="24"/>
+          <w:lang w:val="en-US"/>
+        </w:rPr>
+        <w:t>positif</w:t>
+      </w:r>
+      <w:proofErr w:type="spellEnd"/>
+      <w:r>
+        <w:rPr>
+          <w:sz w:val="24"/>
+          <w:szCs w:val="24"/>
+          <w:lang w:val="en-US"/>
+        </w:rPr>
+        <w:t xml:space="preserve"> </w:t>
+      </w:r>
+      <w:proofErr w:type="spellStart"/>
+      <w:r>
+        <w:rPr>
+          <w:sz w:val="24"/>
+          <w:szCs w:val="24"/>
+          <w:lang w:val="en-US"/>
+        </w:rPr>
+        <w:t>jusqu’à</w:t>
+      </w:r>
+      <w:proofErr w:type="spellEnd"/>
+      <w:r>
+        <w:rPr>
+          <w:sz w:val="24"/>
+          <w:szCs w:val="24"/>
+          <w:lang w:val="en-US"/>
+        </w:rPr>
+        <w:t xml:space="preserve"> </w:t>
+      </w:r>
+      <w:proofErr w:type="spellStart"/>
+      <w:r>
+        <w:rPr>
+          <w:sz w:val="24"/>
+          <w:szCs w:val="24"/>
+          <w:lang w:val="en-US"/>
+        </w:rPr>
+        <w:t>un certain</w:t>
+      </w:r>
+      <w:proofErr w:type="spellEnd"/>
+      <w:r>
+        <w:rPr>
+          <w:sz w:val="24"/>
+          <w:szCs w:val="24"/>
+          <w:lang w:val="en-US"/>
+        </w:rPr>
+        <w:t xml:space="preserve"> maximum, et en </w:t>
+      </w:r>
+      <w:proofErr w:type="spellStart"/>
+      <w:r>
+        <w:rPr>
+          <w:sz w:val="24"/>
+          <w:szCs w:val="24"/>
+          <w:lang w:val="en-US"/>
+        </w:rPr>
+        <w:t>négatif</w:t>
+      </w:r>
+      <w:proofErr w:type="spellEnd"/>
+      <w:r>
+        <w:rPr>
+          <w:sz w:val="24"/>
+          <w:szCs w:val="24"/>
+          <w:lang w:val="en-US"/>
+        </w:rPr>
+        <w:t xml:space="preserve"> à un certain minimum (pour pas </w:t>
+      </w:r>
+      <w:proofErr w:type="spellStart"/>
+      <w:r>
+        <w:rPr>
+          <w:sz w:val="24"/>
+          <w:szCs w:val="24"/>
+          <w:lang w:val="en-US"/>
+        </w:rPr>
+        <w:t>que</w:t>
+      </w:r>
+      <w:proofErr w:type="spellEnd"/>
+      <w:r>
+        <w:rPr>
+          <w:sz w:val="24"/>
+          <w:szCs w:val="24"/>
+          <w:lang w:val="en-US"/>
+        </w:rPr>
+        <w:t xml:space="preserve"> les gens </w:t>
+      </w:r>
+      <w:proofErr w:type="spellStart"/>
+      <w:r>
+        <w:rPr>
+          <w:sz w:val="24"/>
+          <w:szCs w:val="24"/>
+          <w:lang w:val="en-US"/>
+        </w:rPr>
+        <w:t>profitent</w:t>
+      </w:r>
+      <w:proofErr w:type="spellEnd"/>
+      <w:r>
+        <w:rPr>
+          <w:sz w:val="24"/>
+          <w:szCs w:val="24"/>
+          <w:lang w:val="en-US"/>
+        </w:rPr>
+        <w:t xml:space="preserve"> du </w:t>
+      </w:r>
+      <w:proofErr w:type="spellStart"/>
+      <w:r>
+        <w:rPr>
+          <w:sz w:val="24"/>
+          <w:szCs w:val="24"/>
+          <w:lang w:val="en-US"/>
+        </w:rPr>
+        <w:t>système</w:t>
+      </w:r>
+      <w:proofErr w:type="spellEnd"/>
+      <w:r>
+        <w:rPr>
+          <w:sz w:val="24"/>
+          <w:szCs w:val="24"/>
+          <w:lang w:val="en-US"/>
+        </w:rPr>
+        <w:t xml:space="preserve"> </w:t>
+      </w:r>
+      <w:proofErr w:type="spellStart"/>
+      <w:r>
+        <w:rPr>
+          <w:sz w:val="24"/>
+          <w:szCs w:val="24"/>
+          <w:lang w:val="en-US"/>
+        </w:rPr>
+        <w:t>ou</w:t>
+      </w:r>
+      <w:proofErr w:type="spellEnd"/>
+      <w:r>
+        <w:rPr>
+          <w:sz w:val="24"/>
+          <w:szCs w:val="24"/>
+          <w:lang w:val="en-US"/>
+        </w:rPr>
+        <w:t xml:space="preserve"> </w:t>
+      </w:r>
+      <w:proofErr w:type="spellStart"/>
+      <w:r>
+        <w:rPr>
+          <w:sz w:val="24"/>
+          <w:szCs w:val="24"/>
+          <w:lang w:val="en-US"/>
+        </w:rPr>
+        <w:t>soient</w:t>
+      </w:r>
+      <w:proofErr w:type="spellEnd"/>
+      <w:r>
+        <w:rPr>
+          <w:sz w:val="24"/>
+          <w:szCs w:val="24"/>
+          <w:lang w:val="en-US"/>
+        </w:rPr>
+        <w:t xml:space="preserve"> trop </w:t>
+      </w:r>
+      <w:proofErr w:type="spellStart"/>
+      <w:r>
+        <w:rPr>
+          <w:sz w:val="24"/>
+          <w:szCs w:val="24"/>
+          <w:lang w:val="en-US"/>
+        </w:rPr>
+        <w:t>généreux</w:t>
+      </w:r>
+      <w:proofErr w:type="spellEnd"/>
+      <w:proofErr w:type="gramStart"/>
+      <w:r>
+        <w:rPr>
+          <w:sz w:val="24"/>
+          <w:szCs w:val="24"/>
+          <w:lang w:val="en-US"/>
+        </w:rPr>
+        <w:t>) .</w:t>
+      </w:r>
+      <w:proofErr w:type="gramEnd"/>
+      <w:r>
+        <w:rPr>
+          <w:sz w:val="24"/>
+          <w:szCs w:val="24"/>
+          <w:lang w:val="en-US"/>
+        </w:rPr>
+        <w:t xml:space="preserve"> </w:t>
+      </w:r>
+      <w:proofErr w:type="spellStart"/>
+      <w:r>
+        <w:rPr>
+          <w:sz w:val="24"/>
+          <w:szCs w:val="24"/>
+          <w:lang w:val="en-US"/>
+        </w:rPr>
+        <w:t>Quand</w:t>
+      </w:r>
+      <w:proofErr w:type="spellEnd"/>
+      <w:r>
+        <w:rPr>
+          <w:sz w:val="24"/>
+          <w:szCs w:val="24"/>
+          <w:lang w:val="en-US"/>
+        </w:rPr>
+        <w:t xml:space="preserve"> on </w:t>
+      </w:r>
+      <w:proofErr w:type="spellStart"/>
+      <w:r>
+        <w:rPr>
+          <w:sz w:val="24"/>
+          <w:szCs w:val="24"/>
+          <w:lang w:val="en-US"/>
+        </w:rPr>
+        <w:t>donne</w:t>
+      </w:r>
+      <w:proofErr w:type="spellEnd"/>
+      <w:r>
+        <w:rPr>
+          <w:sz w:val="24"/>
+          <w:szCs w:val="24"/>
+          <w:lang w:val="en-US"/>
+        </w:rPr>
+        <w:t xml:space="preserve"> un </w:t>
+      </w:r>
+      <w:proofErr w:type="spellStart"/>
+      <w:proofErr w:type="gramStart"/>
+      <w:r>
+        <w:rPr>
+          <w:sz w:val="24"/>
+          <w:szCs w:val="24"/>
+          <w:lang w:val="en-US"/>
+        </w:rPr>
+        <w:t>bien</w:t>
+      </w:r>
+      <w:proofErr w:type="spellEnd"/>
+      <w:r>
+        <w:rPr>
+          <w:sz w:val="24"/>
+          <w:szCs w:val="24"/>
+          <w:lang w:val="en-US"/>
+        </w:rPr>
+        <w:t xml:space="preserve"> ,</w:t>
+      </w:r>
+      <w:proofErr w:type="gramEnd"/>
+      <w:r>
+        <w:rPr>
+          <w:sz w:val="24"/>
+          <w:szCs w:val="24"/>
+          <w:lang w:val="en-US"/>
+        </w:rPr>
+        <w:t xml:space="preserve"> on augment son </w:t>
+      </w:r>
+      <w:proofErr w:type="spellStart"/>
+      <w:r>
+        <w:rPr>
+          <w:sz w:val="24"/>
+          <w:szCs w:val="24"/>
+          <w:lang w:val="en-US"/>
+        </w:rPr>
+        <w:t>portefeuille</w:t>
+      </w:r>
+      <w:proofErr w:type="spellEnd"/>
+      <w:r>
+        <w:rPr>
+          <w:sz w:val="24"/>
+          <w:szCs w:val="24"/>
+          <w:lang w:val="en-US"/>
+        </w:rPr>
+        <w:t xml:space="preserve"> de la </w:t>
+      </w:r>
+      <w:proofErr w:type="spellStart"/>
+      <w:r>
+        <w:rPr>
+          <w:sz w:val="24"/>
+          <w:szCs w:val="24"/>
+          <w:lang w:val="en-US"/>
+        </w:rPr>
+        <w:t>valeur</w:t>
+      </w:r>
+      <w:proofErr w:type="spellEnd"/>
+      <w:r>
+        <w:rPr>
+          <w:sz w:val="24"/>
+          <w:szCs w:val="24"/>
+          <w:lang w:val="en-US"/>
+        </w:rPr>
+        <w:t xml:space="preserve"> en </w:t>
+      </w:r>
+      <w:proofErr w:type="spellStart"/>
+      <w:r>
+        <w:rPr>
+          <w:sz w:val="24"/>
+          <w:szCs w:val="24"/>
+          <w:lang w:val="en-US"/>
+        </w:rPr>
+        <w:t>monnaie</w:t>
+      </w:r>
+      <w:proofErr w:type="spellEnd"/>
+      <w:r>
+        <w:rPr>
+          <w:sz w:val="24"/>
+          <w:szCs w:val="24"/>
+          <w:lang w:val="en-US"/>
+        </w:rPr>
+        <w:t xml:space="preserve"> locale du </w:t>
+      </w:r>
+      <w:proofErr w:type="spellStart"/>
+      <w:r>
+        <w:rPr>
+          <w:sz w:val="24"/>
+          <w:szCs w:val="24"/>
+          <w:lang w:val="en-US"/>
+        </w:rPr>
+        <w:t>bien</w:t>
+      </w:r>
+      <w:proofErr w:type="spellEnd"/>
+      <w:r>
+        <w:rPr>
+          <w:sz w:val="24"/>
+          <w:szCs w:val="24"/>
+          <w:lang w:val="en-US"/>
+        </w:rPr>
+        <w:t xml:space="preserve">. </w:t>
+      </w:r>
+      <w:proofErr w:type="spellStart"/>
+      <w:r>
+        <w:rPr>
+          <w:sz w:val="24"/>
+          <w:szCs w:val="24"/>
+          <w:lang w:val="en-US"/>
+        </w:rPr>
+        <w:t>Quand</w:t>
+      </w:r>
+      <w:proofErr w:type="spellEnd"/>
+      <w:r>
+        <w:rPr>
+          <w:sz w:val="24"/>
+          <w:szCs w:val="24"/>
+          <w:lang w:val="en-US"/>
+        </w:rPr>
+        <w:t xml:space="preserve"> on </w:t>
+      </w:r>
+      <w:proofErr w:type="spellStart"/>
+      <w:r>
+        <w:rPr>
+          <w:sz w:val="24"/>
+          <w:szCs w:val="24"/>
+          <w:lang w:val="en-US"/>
+        </w:rPr>
+        <w:t>reçoit</w:t>
+      </w:r>
+      <w:proofErr w:type="spellEnd"/>
+      <w:r>
+        <w:rPr>
+          <w:sz w:val="24"/>
+          <w:szCs w:val="24"/>
+          <w:lang w:val="en-US"/>
+        </w:rPr>
+        <w:t xml:space="preserve">, on </w:t>
+      </w:r>
+      <w:proofErr w:type="spellStart"/>
+      <w:r>
+        <w:rPr>
+          <w:sz w:val="24"/>
+          <w:szCs w:val="24"/>
+          <w:lang w:val="en-US"/>
+        </w:rPr>
+        <w:t>diminue</w:t>
+      </w:r>
+      <w:proofErr w:type="spellEnd"/>
+      <w:r>
+        <w:rPr>
+          <w:sz w:val="24"/>
+          <w:szCs w:val="24"/>
+          <w:lang w:val="en-US"/>
+        </w:rPr>
+        <w:t xml:space="preserve"> son </w:t>
+      </w:r>
+      <w:proofErr w:type="spellStart"/>
+      <w:r>
+        <w:rPr>
+          <w:sz w:val="24"/>
+          <w:szCs w:val="24"/>
+          <w:lang w:val="en-US"/>
+        </w:rPr>
+        <w:t>portefeuille</w:t>
+      </w:r>
+      <w:proofErr w:type="spellEnd"/>
+      <w:r>
+        <w:rPr>
+          <w:sz w:val="24"/>
+          <w:szCs w:val="24"/>
+          <w:lang w:val="en-US"/>
+        </w:rPr>
+        <w:t xml:space="preserve"> de la </w:t>
+      </w:r>
+      <w:proofErr w:type="spellStart"/>
+      <w:r>
+        <w:rPr>
+          <w:sz w:val="24"/>
+          <w:szCs w:val="24"/>
+          <w:lang w:val="en-US"/>
+        </w:rPr>
+        <w:t>monnaie</w:t>
+      </w:r>
+      <w:proofErr w:type="spellEnd"/>
+      <w:r>
+        <w:rPr>
+          <w:sz w:val="24"/>
+          <w:szCs w:val="24"/>
+          <w:lang w:val="en-US"/>
+        </w:rPr>
+        <w:t xml:space="preserve"> locale du </w:t>
+      </w:r>
+      <w:proofErr w:type="spellStart"/>
+      <w:r>
+        <w:rPr>
+          <w:sz w:val="24"/>
+          <w:szCs w:val="24"/>
+          <w:lang w:val="en-US"/>
+        </w:rPr>
+        <w:t>bien</w:t>
+      </w:r>
+      <w:proofErr w:type="spellEnd"/>
+      <w:r>
+        <w:rPr>
+          <w:sz w:val="24"/>
+          <w:szCs w:val="24"/>
+          <w:lang w:val="en-US"/>
+        </w:rPr>
+        <w:t xml:space="preserve">. </w:t>
       </w:r>
     </w:p>
     <w:p>
@@ -333,14 +1271,70 @@
           <w:lang w:val="en-US"/>
         </w:rPr>
       </w:pPr>
-      <w:r>
-        <w:rPr>
-          <w:sz w:val="24"/>
-          <w:szCs w:val="24"/>
-          <w:lang w:val="en-US"/>
-        </w:rPr>
-        <w:t>Action qui permettrait de montrer la liste des utilisateurs</w:t>
-      </w:r>
+      <w:proofErr w:type="spellStart"/>
+      <w:r>
+        <w:rPr>
+          <w:sz w:val="24"/>
+          <w:szCs w:val="24"/>
+          <w:lang w:val="en-US"/>
+        </w:rPr>
+        <w:t>Fonction</w:t>
+      </w:r>
+      <w:proofErr w:type="spellEnd"/>
+      <w:r>
+        <w:rPr>
+          <w:sz w:val="24"/>
+          <w:szCs w:val="24"/>
+          <w:lang w:val="en-US"/>
+        </w:rPr>
+        <w:t xml:space="preserve"> </w:t>
+      </w:r>
+      <w:proofErr w:type="spellStart"/>
+      <w:r>
+        <w:rPr>
+          <w:sz w:val="24"/>
+          <w:szCs w:val="24"/>
+          <w:lang w:val="en-US"/>
+        </w:rPr>
+        <w:t>DisplayInfos</w:t>
+      </w:r>
+      <w:proofErr w:type="spellEnd"/>
+      <w:r>
+        <w:rPr>
+          <w:sz w:val="24"/>
+          <w:szCs w:val="24"/>
+          <w:lang w:val="en-US"/>
+        </w:rPr>
+        <w:t xml:space="preserve"> pour </w:t>
+      </w:r>
+      <w:proofErr w:type="spellStart"/>
+      <w:r>
+        <w:rPr>
+          <w:sz w:val="24"/>
+          <w:szCs w:val="24"/>
+          <w:lang w:val="en-US"/>
+        </w:rPr>
+        <w:t>chaque</w:t>
+      </w:r>
+      <w:proofErr w:type="spellEnd"/>
+      <w:r>
+        <w:rPr>
+          <w:sz w:val="24"/>
+          <w:szCs w:val="24"/>
+          <w:lang w:val="en-US"/>
+        </w:rPr>
+        <w:t xml:space="preserve"> </w:t>
+      </w:r>
+      <w:proofErr w:type="spellStart"/>
+      <w:r>
+        <w:rPr>
+          <w:sz w:val="24"/>
+          <w:szCs w:val="24"/>
+          <w:lang w:val="en-US"/>
+        </w:rPr>
+        <w:t>classe</w:t>
+      </w:r>
+      <w:proofErr w:type="spellEnd"/>
     </w:p>
     <w:p>
       <w:pPr>
@@ -361,7 +1355,115 @@
           <w:szCs w:val="24"/>
           <w:lang w:val="en-US"/>
         </w:rPr>
-        <w:t>Créer template pour recette (.txt, Excel?) et chopper les infos nécessaires pour les mettre dans le programme</w:t>
+        <w:t xml:space="preserve">Actions: request, </w:t>
+      </w:r>
+      <w:proofErr w:type="spellStart"/>
+      <w:r>
+        <w:rPr>
+          <w:sz w:val="24"/>
+          <w:szCs w:val="24"/>
+          <w:lang w:val="en-US"/>
+        </w:rPr>
+        <w:t>répondre</w:t>
+      </w:r>
+      <w:proofErr w:type="spellEnd"/>
+      <w:r>
+        <w:rPr>
+          <w:sz w:val="24"/>
+          <w:szCs w:val="24"/>
+          <w:lang w:val="en-US"/>
+        </w:rPr>
+        <w:t xml:space="preserve"> à </w:t>
+      </w:r>
+      <w:proofErr w:type="spellStart"/>
+      <w:r>
+        <w:rPr>
+          <w:sz w:val="24"/>
+          <w:szCs w:val="24"/>
+          <w:lang w:val="en-US"/>
+        </w:rPr>
+        <w:t>une</w:t>
+      </w:r>
+      <w:proofErr w:type="spellEnd"/>
+      <w:r>
+        <w:rPr>
+          <w:sz w:val="24"/>
+          <w:szCs w:val="24"/>
+          <w:lang w:val="en-US"/>
+        </w:rPr>
+        <w:t xml:space="preserve"> request, confirmation </w:t>
+      </w:r>
+      <w:proofErr w:type="spellStart"/>
+      <w:r>
+        <w:rPr>
+          <w:sz w:val="24"/>
+          <w:szCs w:val="24"/>
+          <w:lang w:val="en-US"/>
+        </w:rPr>
+        <w:t>que</w:t>
+      </w:r>
+      <w:proofErr w:type="spellEnd"/>
+      <w:r>
+        <w:rPr>
+          <w:sz w:val="24"/>
+          <w:szCs w:val="24"/>
+          <w:lang w:val="en-US"/>
+        </w:rPr>
+        <w:t xml:space="preserve"> </w:t>
+      </w:r>
+      <w:proofErr w:type="spellStart"/>
+      <w:r>
+        <w:rPr>
+          <w:sz w:val="24"/>
+          <w:szCs w:val="24"/>
+          <w:lang w:val="en-US"/>
+        </w:rPr>
+        <w:t>l’échange</w:t>
+      </w:r>
+      <w:proofErr w:type="spellEnd"/>
+      <w:r>
+        <w:rPr>
+          <w:sz w:val="24"/>
+          <w:szCs w:val="24"/>
+          <w:lang w:val="en-US"/>
+        </w:rPr>
+        <w:t xml:space="preserve"> </w:t>
+      </w:r>
+      <w:proofErr w:type="spellStart"/>
+      <w:r>
+        <w:rPr>
+          <w:sz w:val="24"/>
+          <w:szCs w:val="24"/>
+          <w:lang w:val="en-US"/>
+        </w:rPr>
+        <w:t>s’est</w:t>
+      </w:r>
+      <w:proofErr w:type="spellEnd"/>
+      <w:r>
+        <w:rPr>
+          <w:sz w:val="24"/>
+          <w:szCs w:val="24"/>
+          <w:lang w:val="en-US"/>
+        </w:rPr>
+        <w:t xml:space="preserve"> </w:t>
+      </w:r>
+      <w:proofErr w:type="spellStart"/>
+      <w:r>
+        <w:rPr>
+          <w:sz w:val="24"/>
+          <w:szCs w:val="24"/>
+          <w:lang w:val="en-US"/>
+        </w:rPr>
+        <w:t>bien</w:t>
+      </w:r>
+      <w:proofErr w:type="spellEnd"/>
+      <w:r>
+        <w:rPr>
+          <w:sz w:val="24"/>
+          <w:szCs w:val="24"/>
+          <w:lang w:val="en-US"/>
+        </w:rPr>
+        <w:t xml:space="preserve"> fait</w:t>
       </w:r>
     </w:p>
     <w:p>
@@ -374,129 +1476,895 @@
         <w:rPr>
           <w:sz w:val="24"/>
           <w:szCs w:val="24"/>
-          <w:lang w:val="en-US"/>
-        </w:rPr>
-      </w:pPr>
-      <w:r>
-        <w:rPr>
-          <w:sz w:val="24"/>
-          <w:szCs w:val="24"/>
-          <w:lang w:val="en-US"/>
-        </w:rPr>
-        <w:t>Plus tard: créer un login et un mdp pour chaque personne</w:t>
+        </w:rPr>
+      </w:pPr>
+      <w:proofErr w:type="spellStart"/>
+      <w:r>
+        <w:rPr>
+          <w:sz w:val="24"/>
+          <w:szCs w:val="24"/>
+          <w:lang w:val="en-US"/>
+        </w:rPr>
+        <w:t>Créer</w:t>
+      </w:r>
+      <w:proofErr w:type="spellEnd"/>
+      <w:r>
+        <w:rPr>
+          <w:sz w:val="24"/>
+          <w:szCs w:val="24"/>
+          <w:lang w:val="en-US"/>
+        </w:rPr>
+        <w:t xml:space="preserve"> </w:t>
+      </w:r>
+      <w:proofErr w:type="spellStart"/>
+      <w:r>
+        <w:rPr>
+          <w:sz w:val="24"/>
+          <w:szCs w:val="24"/>
+          <w:lang w:val="en-US"/>
+        </w:rPr>
+        <w:t>qlq</w:t>
+      </w:r>
+      <w:proofErr w:type="spellEnd"/>
+      <w:r>
+        <w:rPr>
+          <w:sz w:val="24"/>
+          <w:szCs w:val="24"/>
+          <w:lang w:val="en-US"/>
+        </w:rPr>
+        <w:t xml:space="preserve"> chose de base, au début: </w:t>
+      </w:r>
+      <w:proofErr w:type="spellStart"/>
+      <w:r>
+        <w:rPr>
+          <w:sz w:val="24"/>
+          <w:szCs w:val="24"/>
+          <w:lang w:val="en-US"/>
+        </w:rPr>
+        <w:t>personnes</w:t>
+      </w:r>
+      <w:proofErr w:type="spellEnd"/>
+      <w:r>
+        <w:rPr>
+          <w:sz w:val="24"/>
+          <w:szCs w:val="24"/>
+          <w:lang w:val="en-US"/>
+        </w:rPr>
+        <w:t xml:space="preserve"> qui </w:t>
+      </w:r>
+      <w:proofErr w:type="spellStart"/>
+      <w:r>
+        <w:rPr>
+          <w:sz w:val="24"/>
+          <w:szCs w:val="24"/>
+          <w:lang w:val="en-US"/>
+        </w:rPr>
+        <w:t>peuvent</w:t>
+      </w:r>
+      <w:proofErr w:type="spellEnd"/>
+      <w:r>
+        <w:rPr>
+          <w:sz w:val="24"/>
+          <w:szCs w:val="24"/>
+          <w:lang w:val="en-US"/>
+        </w:rPr>
+        <w:t xml:space="preserve"> </w:t>
+      </w:r>
+      <w:proofErr w:type="spellStart"/>
+      <w:r>
+        <w:rPr>
+          <w:sz w:val="24"/>
+          <w:szCs w:val="24"/>
+          <w:lang w:val="en-US"/>
+        </w:rPr>
+        <w:t>s’échanger</w:t>
+      </w:r>
+      <w:proofErr w:type="spellEnd"/>
+      <w:r>
+        <w:rPr>
+          <w:sz w:val="24"/>
+          <w:szCs w:val="24"/>
+          <w:lang w:val="en-US"/>
+        </w:rPr>
+        <w:t xml:space="preserve"> des </w:t>
+      </w:r>
+      <w:proofErr w:type="spellStart"/>
+      <w:r>
+        <w:rPr>
+          <w:sz w:val="24"/>
+          <w:szCs w:val="24"/>
+          <w:lang w:val="en-US"/>
+        </w:rPr>
+        <w:t>biens</w:t>
+      </w:r>
+      <w:proofErr w:type="spellEnd"/>
+      <w:r>
+        <w:rPr>
+          <w:sz w:val="24"/>
+          <w:szCs w:val="24"/>
+          <w:lang w:val="en-US"/>
+        </w:rPr>
+        <w:t xml:space="preserve">. </w:t>
+      </w:r>
+      <w:r>
+        <w:rPr>
+          <w:sz w:val="24"/>
+          <w:szCs w:val="24"/>
+        </w:rPr>
+        <w:t>Les biens ont une valeur calculée sur base des ingredients, d</w:t>
+      </w:r>
+      <w:r>
+        <w:rPr>
+          <w:sz w:val="24"/>
+          <w:szCs w:val="24"/>
+        </w:rPr>
+        <w:t>e leur prix et de leur quantité</w:t>
       </w:r>
     </w:p>
     <w:p>
       <w:pPr>
-        <w:pStyle w:val="ListParagraph"/>
-        <w:numPr>
-          <w:ilvl w:val="0"/>
-          <w:numId w:val="2"/>
-        </w:numPr>
-        <w:rPr>
-          <w:sz w:val="24"/>
-          <w:szCs w:val="24"/>
-          <w:lang w:val="en-US"/>
-        </w:rPr>
-      </w:pPr>
-      <w:r>
-        <w:rPr>
-          <w:sz w:val="24"/>
-          <w:szCs w:val="24"/>
-          <w:lang w:val="en-US"/>
-        </w:rPr>
-        <w:t>Créer un portefeuille pour chaque personne</w:t>
-      </w:r>
+        <w:rPr>
+          <w:sz w:val="24"/>
+          <w:szCs w:val="24"/>
+        </w:rPr>
+      </w:pPr>
     </w:p>
     <w:p>
       <w:pPr>
-        <w:pStyle w:val="ListParagraph"/>
-        <w:numPr>
-          <w:ilvl w:val="0"/>
-          <w:numId w:val="2"/>
-        </w:numPr>
-        <w:rPr>
-          <w:sz w:val="24"/>
-          <w:szCs w:val="24"/>
-          <w:lang w:val="en-US"/>
-        </w:rPr>
-      </w:pPr>
-      <w:r>
-        <w:rPr>
-          <w:sz w:val="24"/>
-          <w:szCs w:val="24"/>
-          <w:lang w:val="en-US"/>
-        </w:rPr>
-        <w:t xml:space="preserve">Système simple d’échange: Je peux être en positif jusqu’à un certain maximum, et en négatif à un certain minimum (pour pas que les gens profitent du système ou soient trop généreux) . Quand on donne un bien , on augment son portefeuille de la valeur en monnaie locale du bien. Quand on reçoit, on diminue son portefeuille de la monnaie locale du bien. </w:t>
+        <w:rPr>
+          <w:sz w:val="24"/>
+          <w:szCs w:val="24"/>
+          <w:lang w:val="en-US"/>
+        </w:rPr>
+      </w:pPr>
+      <w:proofErr w:type="spellStart"/>
+      <w:r>
+        <w:rPr>
+          <w:sz w:val="24"/>
+          <w:szCs w:val="24"/>
+          <w:lang w:val="en-US"/>
+        </w:rPr>
+        <w:t>Chaque</w:t>
+      </w:r>
+      <w:proofErr w:type="spellEnd"/>
+      <w:r>
+        <w:rPr>
+          <w:sz w:val="24"/>
+          <w:szCs w:val="24"/>
+          <w:lang w:val="en-US"/>
+        </w:rPr>
+        <w:t xml:space="preserve"> </w:t>
+      </w:r>
+      <w:proofErr w:type="spellStart"/>
+      <w:r>
+        <w:rPr>
+          <w:sz w:val="24"/>
+          <w:szCs w:val="24"/>
+          <w:lang w:val="en-US"/>
+        </w:rPr>
+        <w:t>produit</w:t>
+      </w:r>
+      <w:proofErr w:type="spellEnd"/>
+      <w:r>
+        <w:rPr>
+          <w:sz w:val="24"/>
+          <w:szCs w:val="24"/>
+          <w:lang w:val="en-US"/>
+        </w:rPr>
+        <w:t xml:space="preserve"> </w:t>
+      </w:r>
+      <w:proofErr w:type="spellStart"/>
+      <w:r>
+        <w:rPr>
+          <w:sz w:val="24"/>
+          <w:szCs w:val="24"/>
+          <w:lang w:val="en-US"/>
+        </w:rPr>
+        <w:t>peut</w:t>
+      </w:r>
+      <w:proofErr w:type="spellEnd"/>
+      <w:r>
+        <w:rPr>
+          <w:sz w:val="24"/>
+          <w:szCs w:val="24"/>
+          <w:lang w:val="en-US"/>
+        </w:rPr>
+        <w:t xml:space="preserve"> </w:t>
+      </w:r>
+      <w:proofErr w:type="spellStart"/>
+      <w:r>
+        <w:rPr>
+          <w:sz w:val="24"/>
+          <w:szCs w:val="24"/>
+          <w:lang w:val="en-US"/>
+        </w:rPr>
+        <w:t>avoir</w:t>
+      </w:r>
+      <w:proofErr w:type="spellEnd"/>
+      <w:r>
+        <w:rPr>
+          <w:sz w:val="24"/>
+          <w:szCs w:val="24"/>
+          <w:lang w:val="en-US"/>
+        </w:rPr>
+        <w:t xml:space="preserve"> </w:t>
+      </w:r>
+      <w:proofErr w:type="spellStart"/>
+      <w:r>
+        <w:rPr>
+          <w:sz w:val="24"/>
+          <w:szCs w:val="24"/>
+          <w:lang w:val="en-US"/>
+        </w:rPr>
+        <w:t>différentes</w:t>
+      </w:r>
+      <w:proofErr w:type="spellEnd"/>
+      <w:r>
+        <w:rPr>
+          <w:sz w:val="24"/>
+          <w:szCs w:val="24"/>
+          <w:lang w:val="en-US"/>
+        </w:rPr>
+        <w:t xml:space="preserve"> </w:t>
+      </w:r>
+      <w:proofErr w:type="spellStart"/>
+      <w:r>
+        <w:rPr>
+          <w:sz w:val="24"/>
+          <w:szCs w:val="24"/>
+          <w:lang w:val="en-US"/>
+        </w:rPr>
+        <w:t>recettes</w:t>
+      </w:r>
+      <w:proofErr w:type="spellEnd"/>
+      <w:r>
+        <w:rPr>
+          <w:sz w:val="24"/>
+          <w:szCs w:val="24"/>
+          <w:lang w:val="en-US"/>
+        </w:rPr>
+        <w:t xml:space="preserve">. </w:t>
+      </w:r>
+      <w:proofErr w:type="spellStart"/>
+      <w:r>
+        <w:rPr>
+          <w:sz w:val="24"/>
+          <w:szCs w:val="24"/>
+          <w:lang w:val="en-US"/>
+        </w:rPr>
+        <w:t>Mais</w:t>
+      </w:r>
+      <w:proofErr w:type="spellEnd"/>
+      <w:r>
+        <w:rPr>
+          <w:sz w:val="24"/>
+          <w:szCs w:val="24"/>
+          <w:lang w:val="en-US"/>
+        </w:rPr>
+        <w:t xml:space="preserve"> </w:t>
+      </w:r>
+      <w:proofErr w:type="spellStart"/>
+      <w:r>
+        <w:rPr>
+          <w:sz w:val="24"/>
+          <w:szCs w:val="24"/>
+          <w:lang w:val="en-US"/>
+        </w:rPr>
+        <w:t>d’abord</w:t>
+      </w:r>
+      <w:proofErr w:type="spellEnd"/>
+      <w:r>
+        <w:rPr>
+          <w:sz w:val="24"/>
+          <w:szCs w:val="24"/>
+          <w:lang w:val="en-US"/>
+        </w:rPr>
+        <w:t xml:space="preserve">, faire </w:t>
+      </w:r>
+      <w:proofErr w:type="spellStart"/>
+      <w:r>
+        <w:rPr>
+          <w:sz w:val="24"/>
+          <w:szCs w:val="24"/>
+          <w:lang w:val="en-US"/>
+        </w:rPr>
+        <w:t>une</w:t>
+      </w:r>
+      <w:proofErr w:type="spellEnd"/>
+      <w:r>
+        <w:rPr>
+          <w:sz w:val="24"/>
+          <w:szCs w:val="24"/>
+          <w:lang w:val="en-US"/>
+        </w:rPr>
+        <w:t xml:space="preserve"> </w:t>
+      </w:r>
+      <w:proofErr w:type="spellStart"/>
+      <w:r>
+        <w:rPr>
+          <w:sz w:val="24"/>
+          <w:szCs w:val="24"/>
+          <w:lang w:val="en-US"/>
+        </w:rPr>
+        <w:t>seule</w:t>
+      </w:r>
+      <w:proofErr w:type="spellEnd"/>
+      <w:r>
+        <w:rPr>
+          <w:sz w:val="24"/>
+          <w:szCs w:val="24"/>
+          <w:lang w:val="en-US"/>
+        </w:rPr>
+        <w:t xml:space="preserve"> </w:t>
+      </w:r>
+      <w:proofErr w:type="spellStart"/>
+      <w:r>
+        <w:rPr>
+          <w:sz w:val="24"/>
+          <w:szCs w:val="24"/>
+          <w:lang w:val="en-US"/>
+        </w:rPr>
+        <w:t>recette</w:t>
+      </w:r>
+      <w:proofErr w:type="spellEnd"/>
+      <w:r>
+        <w:rPr>
+          <w:sz w:val="24"/>
+          <w:szCs w:val="24"/>
+          <w:lang w:val="en-US"/>
+        </w:rPr>
+        <w:t>.</w:t>
       </w:r>
     </w:p>
     <w:p>
       <w:pPr>
-        <w:pStyle w:val="ListParagraph"/>
-        <w:numPr>
-          <w:ilvl w:val="0"/>
-          <w:numId w:val="2"/>
-        </w:numPr>
-        <w:rPr>
-          <w:sz w:val="24"/>
-          <w:szCs w:val="24"/>
-          <w:lang w:val="en-US"/>
-        </w:rPr>
-      </w:pPr>
-      <w:r>
-        <w:rPr>
-          <w:sz w:val="24"/>
-          <w:szCs w:val="24"/>
-          <w:lang w:val="en-US"/>
-        </w:rPr>
-        <w:t>Fonction DisplayInfos pour chaque classe</w:t>
+        <w:rPr>
+          <w:sz w:val="24"/>
+          <w:szCs w:val="24"/>
+          <w:lang w:val="en-US"/>
+        </w:rPr>
+      </w:pPr>
+      <w:proofErr w:type="spellStart"/>
+      <w:r>
+        <w:rPr>
+          <w:sz w:val="24"/>
+          <w:szCs w:val="24"/>
+          <w:lang w:val="en-US"/>
+        </w:rPr>
+        <w:t>Une</w:t>
+      </w:r>
+      <w:proofErr w:type="spellEnd"/>
+      <w:r>
+        <w:rPr>
+          <w:sz w:val="24"/>
+          <w:szCs w:val="24"/>
+          <w:lang w:val="en-US"/>
+        </w:rPr>
+        <w:t xml:space="preserve"> </w:t>
+      </w:r>
+      <w:proofErr w:type="spellStart"/>
+      <w:r>
+        <w:rPr>
+          <w:sz w:val="24"/>
+          <w:szCs w:val="24"/>
+          <w:lang w:val="en-US"/>
+        </w:rPr>
+        <w:t>recette</w:t>
+      </w:r>
+      <w:proofErr w:type="spellEnd"/>
+      <w:r>
+        <w:rPr>
+          <w:sz w:val="24"/>
+          <w:szCs w:val="24"/>
+          <w:lang w:val="en-US"/>
+        </w:rPr>
+        <w:t xml:space="preserve">, </w:t>
+      </w:r>
+      <w:proofErr w:type="spellStart"/>
+      <w:r>
+        <w:rPr>
+          <w:sz w:val="24"/>
+          <w:szCs w:val="24"/>
+          <w:lang w:val="en-US"/>
+        </w:rPr>
+        <w:t>c’est</w:t>
+      </w:r>
+      <w:proofErr w:type="spellEnd"/>
+      <w:r>
+        <w:rPr>
+          <w:sz w:val="24"/>
+          <w:szCs w:val="24"/>
+          <w:lang w:val="en-US"/>
+        </w:rPr>
+        <w:t xml:space="preserve"> </w:t>
+      </w:r>
+      <w:proofErr w:type="spellStart"/>
+      <w:r>
+        <w:rPr>
+          <w:sz w:val="24"/>
+          <w:szCs w:val="24"/>
+          <w:lang w:val="en-US"/>
+        </w:rPr>
+        <w:t>une</w:t>
+      </w:r>
+      <w:proofErr w:type="spellEnd"/>
+      <w:r>
+        <w:rPr>
+          <w:sz w:val="24"/>
+          <w:szCs w:val="24"/>
+          <w:lang w:val="en-US"/>
+        </w:rPr>
+        <w:t xml:space="preserve"> </w:t>
+      </w:r>
+      <w:proofErr w:type="spellStart"/>
+      <w:r>
+        <w:rPr>
+          <w:sz w:val="24"/>
+          <w:szCs w:val="24"/>
+          <w:lang w:val="en-US"/>
+        </w:rPr>
+        <w:t>liste</w:t>
+      </w:r>
+      <w:proofErr w:type="spellEnd"/>
+      <w:r>
+        <w:rPr>
+          <w:sz w:val="24"/>
+          <w:szCs w:val="24"/>
+          <w:lang w:val="en-US"/>
+        </w:rPr>
+        <w:t xml:space="preserve"> </w:t>
+      </w:r>
+      <w:proofErr w:type="spellStart"/>
+      <w:r>
+        <w:rPr>
+          <w:sz w:val="24"/>
+          <w:szCs w:val="24"/>
+          <w:lang w:val="en-US"/>
+        </w:rPr>
+        <w:t>d’ingrédients</w:t>
+      </w:r>
+      <w:proofErr w:type="spellEnd"/>
+      <w:r>
+        <w:rPr>
+          <w:sz w:val="24"/>
+          <w:szCs w:val="24"/>
+          <w:lang w:val="en-US"/>
+        </w:rPr>
+        <w:t xml:space="preserve"> avec </w:t>
+      </w:r>
+      <w:proofErr w:type="spellStart"/>
+      <w:r>
+        <w:rPr>
+          <w:sz w:val="24"/>
+          <w:szCs w:val="24"/>
+          <w:lang w:val="en-US"/>
+        </w:rPr>
+        <w:t>leur</w:t>
+      </w:r>
+      <w:proofErr w:type="spellEnd"/>
+      <w:r>
+        <w:rPr>
+          <w:sz w:val="24"/>
+          <w:szCs w:val="24"/>
+          <w:lang w:val="en-US"/>
+        </w:rPr>
+        <w:t xml:space="preserve"> </w:t>
+      </w:r>
+      <w:proofErr w:type="spellStart"/>
+      <w:r>
+        <w:rPr>
+          <w:sz w:val="24"/>
+          <w:szCs w:val="24"/>
+          <w:lang w:val="en-US"/>
+        </w:rPr>
+        <w:t>quantité</w:t>
+      </w:r>
+      <w:proofErr w:type="spellEnd"/>
+      <w:r>
+        <w:rPr>
+          <w:sz w:val="24"/>
+          <w:szCs w:val="24"/>
+          <w:lang w:val="en-US"/>
+        </w:rPr>
+        <w:t xml:space="preserve"> </w:t>
+      </w:r>
+      <w:proofErr w:type="gramStart"/>
+      <w:r>
+        <w:rPr>
+          <w:sz w:val="24"/>
+          <w:szCs w:val="24"/>
+          <w:lang w:val="en-US"/>
+        </w:rPr>
+        <w:t>et</w:t>
+      </w:r>
+      <w:proofErr w:type="gramEnd"/>
+      <w:r>
+        <w:rPr>
+          <w:sz w:val="24"/>
+          <w:szCs w:val="24"/>
+          <w:lang w:val="en-US"/>
+        </w:rPr>
+        <w:t xml:space="preserve"> </w:t>
+      </w:r>
+      <w:proofErr w:type="spellStart"/>
+      <w:r>
+        <w:rPr>
+          <w:sz w:val="24"/>
+          <w:szCs w:val="24"/>
+          <w:lang w:val="en-US"/>
+        </w:rPr>
+        <w:t>leur</w:t>
+      </w:r>
+      <w:proofErr w:type="spellEnd"/>
+      <w:r>
+        <w:rPr>
+          <w:sz w:val="24"/>
+          <w:szCs w:val="24"/>
+          <w:lang w:val="en-US"/>
+        </w:rPr>
+        <w:t xml:space="preserve"> prix </w:t>
+      </w:r>
+      <w:proofErr w:type="spellStart"/>
+      <w:r>
+        <w:rPr>
+          <w:sz w:val="24"/>
+          <w:szCs w:val="24"/>
+          <w:lang w:val="en-US"/>
+        </w:rPr>
+        <w:t>d’achat</w:t>
+      </w:r>
+      <w:proofErr w:type="spellEnd"/>
+      <w:r>
+        <w:rPr>
+          <w:sz w:val="24"/>
+          <w:szCs w:val="24"/>
+          <w:lang w:val="en-US"/>
+        </w:rPr>
+        <w:t xml:space="preserve">, un temps de preparation et un temps </w:t>
+      </w:r>
+      <w:proofErr w:type="spellStart"/>
+      <w:r>
+        <w:rPr>
+          <w:sz w:val="24"/>
+          <w:szCs w:val="24"/>
+          <w:lang w:val="en-US"/>
+        </w:rPr>
+        <w:t>d’attente</w:t>
+      </w:r>
+      <w:proofErr w:type="spellEnd"/>
+      <w:r>
+        <w:rPr>
+          <w:sz w:val="24"/>
+          <w:szCs w:val="24"/>
+          <w:lang w:val="en-US"/>
+        </w:rPr>
+        <w:t xml:space="preserve">, et un </w:t>
+      </w:r>
+      <w:proofErr w:type="spellStart"/>
+      <w:r>
+        <w:rPr>
+          <w:sz w:val="24"/>
+          <w:szCs w:val="24"/>
+          <w:lang w:val="en-US"/>
+        </w:rPr>
+        <w:t>commentaire</w:t>
+      </w:r>
+      <w:proofErr w:type="spellEnd"/>
+      <w:r>
+        <w:rPr>
+          <w:sz w:val="24"/>
+          <w:szCs w:val="24"/>
+          <w:lang w:val="en-US"/>
+        </w:rPr>
+        <w:t>.</w:t>
       </w:r>
     </w:p>
     <w:p>
       <w:pPr>
-        <w:pStyle w:val="ListParagraph"/>
-        <w:numPr>
-          <w:ilvl w:val="0"/>
-          <w:numId w:val="2"/>
-        </w:numPr>
-        <w:rPr>
-          <w:sz w:val="24"/>
-          <w:szCs w:val="24"/>
-          <w:lang w:val="en-US"/>
-        </w:rPr>
-      </w:pPr>
-      <w:r>
-        <w:rPr>
-          <w:sz w:val="24"/>
-          <w:szCs w:val="24"/>
-          <w:lang w:val="en-US"/>
-        </w:rPr>
-        <w:t>Actions: request, répondre à une request, confirmation que l’échange s’est bien fait</w:t>
+        <w:rPr>
+          <w:sz w:val="24"/>
+          <w:szCs w:val="24"/>
+          <w:lang w:val="en-US"/>
+        </w:rPr>
+      </w:pPr>
+      <w:r>
+        <w:rPr>
+          <w:sz w:val="24"/>
+          <w:szCs w:val="24"/>
+          <w:lang w:val="en-US"/>
+        </w:rPr>
+        <w:t xml:space="preserve">Faire </w:t>
+      </w:r>
+      <w:proofErr w:type="spellStart"/>
+      <w:r>
+        <w:rPr>
+          <w:sz w:val="24"/>
+          <w:szCs w:val="24"/>
+          <w:lang w:val="en-US"/>
+        </w:rPr>
+        <w:t>une</w:t>
+      </w:r>
+      <w:proofErr w:type="spellEnd"/>
+      <w:r>
+        <w:rPr>
+          <w:sz w:val="24"/>
+          <w:szCs w:val="24"/>
+          <w:lang w:val="en-US"/>
+        </w:rPr>
+        <w:t xml:space="preserve"> </w:t>
+      </w:r>
+      <w:proofErr w:type="spellStart"/>
+      <w:r>
+        <w:rPr>
+          <w:sz w:val="24"/>
+          <w:szCs w:val="24"/>
+          <w:lang w:val="en-US"/>
+        </w:rPr>
+        <w:t>liste</w:t>
+      </w:r>
+      <w:proofErr w:type="spellEnd"/>
+      <w:r>
+        <w:rPr>
+          <w:sz w:val="24"/>
+          <w:szCs w:val="24"/>
+          <w:lang w:val="en-US"/>
+        </w:rPr>
+        <w:t xml:space="preserve"> de </w:t>
+      </w:r>
+      <w:proofErr w:type="spellStart"/>
+      <w:r>
+        <w:rPr>
+          <w:sz w:val="24"/>
+          <w:szCs w:val="24"/>
+          <w:lang w:val="en-US"/>
+        </w:rPr>
+        <w:t>recette</w:t>
+      </w:r>
+      <w:proofErr w:type="spellEnd"/>
+      <w:r>
+        <w:rPr>
+          <w:sz w:val="24"/>
+          <w:szCs w:val="24"/>
+          <w:lang w:val="en-US"/>
+        </w:rPr>
+        <w:t xml:space="preserve"> par </w:t>
+      </w:r>
+      <w:proofErr w:type="spellStart"/>
+      <w:r>
+        <w:rPr>
+          <w:sz w:val="24"/>
+          <w:szCs w:val="24"/>
+          <w:lang w:val="en-US"/>
+        </w:rPr>
+        <w:t>produit</w:t>
+      </w:r>
+      <w:proofErr w:type="spellEnd"/>
+      <w:r>
+        <w:rPr>
+          <w:sz w:val="24"/>
+          <w:szCs w:val="24"/>
+          <w:lang w:val="en-US"/>
+        </w:rPr>
+        <w:t>.</w:t>
       </w:r>
     </w:p>
     <w:p>
       <w:pPr>
-        <w:pStyle w:val="ListParagraph"/>
-        <w:numPr>
-          <w:ilvl w:val="0"/>
-          <w:numId w:val="2"/>
-        </w:numPr>
-        <w:rPr>
-          <w:sz w:val="24"/>
-          <w:szCs w:val="24"/>
-          <w:lang w:val="en-US"/>
-        </w:rPr>
-      </w:pPr>
-      <w:r>
-        <w:rPr>
-          <w:sz w:val="24"/>
-          <w:szCs w:val="24"/>
-          <w:lang w:val="en-US"/>
-        </w:rPr>
-        <w:t>Créer qlq chose de base, au début: personnes qui peuvent s’échanger des biens. Les biens ont une valeur calculée sur base des ingredients, de leur prix et de leur quantité.</w:t>
+        <w:rPr>
+          <w:sz w:val="24"/>
+          <w:szCs w:val="24"/>
+          <w:lang w:val="en-US"/>
+        </w:rPr>
+      </w:pPr>
+      <w:proofErr w:type="gramStart"/>
+      <w:r>
+        <w:rPr>
+          <w:sz w:val="24"/>
+          <w:szCs w:val="24"/>
+          <w:lang w:val="en-US"/>
+        </w:rPr>
+        <w:t>Un</w:t>
+      </w:r>
+      <w:proofErr w:type="gramEnd"/>
+      <w:r>
+        <w:rPr>
+          <w:sz w:val="24"/>
+          <w:szCs w:val="24"/>
+          <w:lang w:val="en-US"/>
+        </w:rPr>
+        <w:t xml:space="preserve"> </w:t>
+      </w:r>
+      <w:proofErr w:type="spellStart"/>
+      <w:r>
+        <w:rPr>
+          <w:sz w:val="24"/>
+          <w:szCs w:val="24"/>
+          <w:lang w:val="en-US"/>
+        </w:rPr>
+        <w:t>produit</w:t>
+      </w:r>
+      <w:proofErr w:type="spellEnd"/>
+      <w:r>
+        <w:rPr>
+          <w:sz w:val="24"/>
+          <w:szCs w:val="24"/>
+          <w:lang w:val="en-US"/>
+        </w:rPr>
+        <w:t xml:space="preserve">, </w:t>
+      </w:r>
+      <w:proofErr w:type="spellStart"/>
+      <w:r>
+        <w:rPr>
+          <w:sz w:val="24"/>
+          <w:szCs w:val="24"/>
+          <w:lang w:val="en-US"/>
+        </w:rPr>
+        <w:t>c’est</w:t>
+      </w:r>
+      <w:proofErr w:type="spellEnd"/>
+      <w:r>
+        <w:rPr>
+          <w:sz w:val="24"/>
+          <w:szCs w:val="24"/>
+          <w:lang w:val="en-US"/>
+        </w:rPr>
+        <w:t xml:space="preserve"> </w:t>
+      </w:r>
+      <w:proofErr w:type="spellStart"/>
+      <w:r>
+        <w:rPr>
+          <w:sz w:val="24"/>
+          <w:szCs w:val="24"/>
+          <w:lang w:val="en-US"/>
+        </w:rPr>
+        <w:t>qlq</w:t>
+      </w:r>
+      <w:proofErr w:type="spellEnd"/>
+      <w:r>
+        <w:rPr>
+          <w:sz w:val="24"/>
+          <w:szCs w:val="24"/>
+          <w:lang w:val="en-US"/>
+        </w:rPr>
+        <w:t xml:space="preserve"> chose qui </w:t>
+      </w:r>
+      <w:proofErr w:type="spellStart"/>
+      <w:r>
+        <w:rPr>
+          <w:sz w:val="24"/>
+          <w:szCs w:val="24"/>
+          <w:lang w:val="en-US"/>
+        </w:rPr>
+        <w:t>possède</w:t>
+      </w:r>
+      <w:proofErr w:type="spellEnd"/>
+      <w:r>
+        <w:rPr>
+          <w:sz w:val="24"/>
+          <w:szCs w:val="24"/>
+          <w:lang w:val="en-US"/>
+        </w:rPr>
+        <w:t xml:space="preserve"> un nom, qui a </w:t>
+      </w:r>
+      <w:proofErr w:type="spellStart"/>
+      <w:r>
+        <w:rPr>
+          <w:sz w:val="24"/>
+          <w:szCs w:val="24"/>
+          <w:lang w:val="en-US"/>
+        </w:rPr>
+        <w:t>une</w:t>
+      </w:r>
+      <w:proofErr w:type="spellEnd"/>
+      <w:r>
+        <w:rPr>
+          <w:sz w:val="24"/>
+          <w:szCs w:val="24"/>
+          <w:lang w:val="en-US"/>
+        </w:rPr>
+        <w:t xml:space="preserve"> </w:t>
+      </w:r>
+      <w:proofErr w:type="spellStart"/>
+      <w:r>
+        <w:rPr>
+          <w:sz w:val="24"/>
+          <w:szCs w:val="24"/>
+          <w:lang w:val="en-US"/>
+        </w:rPr>
+        <w:t>valeur</w:t>
+      </w:r>
+      <w:proofErr w:type="spellEnd"/>
+      <w:r>
+        <w:rPr>
+          <w:sz w:val="24"/>
+          <w:szCs w:val="24"/>
+          <w:lang w:val="en-US"/>
+        </w:rPr>
+        <w:t xml:space="preserve"> et </w:t>
+      </w:r>
+      <w:proofErr w:type="spellStart"/>
+      <w:r>
+        <w:rPr>
+          <w:sz w:val="24"/>
+          <w:szCs w:val="24"/>
+          <w:lang w:val="en-US"/>
+        </w:rPr>
+        <w:t>une</w:t>
+      </w:r>
+      <w:proofErr w:type="spellEnd"/>
+      <w:r>
+        <w:rPr>
+          <w:sz w:val="24"/>
+          <w:szCs w:val="24"/>
+          <w:lang w:val="en-US"/>
+        </w:rPr>
+        <w:t xml:space="preserve"> </w:t>
+      </w:r>
+      <w:proofErr w:type="spellStart"/>
+      <w:r>
+        <w:rPr>
+          <w:sz w:val="24"/>
+          <w:szCs w:val="24"/>
+          <w:lang w:val="en-US"/>
+        </w:rPr>
+        <w:t>recette</w:t>
+      </w:r>
+      <w:proofErr w:type="spellEnd"/>
+      <w:r>
+        <w:rPr>
+          <w:sz w:val="24"/>
+          <w:szCs w:val="24"/>
+          <w:lang w:val="en-US"/>
+        </w:rPr>
+        <w:t xml:space="preserve">. </w:t>
       </w:r>
       <w:bookmarkStart w:id="0" w:name="_GoBack"/>
       <w:bookmarkEnd w:id="0"/>
+    </w:p>
+    <w:p>
+      <w:pPr>
+        <w:rPr>
+          <w:sz w:val="24"/>
+          <w:szCs w:val="24"/>
+          <w:lang w:val="en-US"/>
+        </w:rPr>
+      </w:pPr>
+    </w:p>
+    <w:p>
+      <w:pPr>
+        <w:rPr>
+          <w:sz w:val="24"/>
+          <w:szCs w:val="24"/>
+          <w:lang w:val="en-US"/>
+        </w:rPr>
+      </w:pPr>
+    </w:p>
+    <w:p>
+      <w:pPr>
+        <w:rPr>
+          <w:sz w:val="24"/>
+          <w:szCs w:val="24"/>
+          <w:lang w:val="en-US"/>
+        </w:rPr>
+      </w:pPr>
+    </w:p>
+    <w:p>
+      <w:pPr>
+        <w:rPr>
+          <w:sz w:val="24"/>
+          <w:szCs w:val="24"/>
+          <w:lang w:val="en-US"/>
+        </w:rPr>
+      </w:pPr>
+    </w:p>
+    <w:p>
+      <w:pPr>
+        <w:rPr>
+          <w:sz w:val="24"/>
+          <w:szCs w:val="24"/>
+          <w:lang w:val="en-US"/>
+        </w:rPr>
+      </w:pPr>
     </w:p>
     <w:sectPr>
       <w:pgSz w:w="11906" w:h="16838"/>

</xml_diff>